<commit_message>
updated requirements and use case diagram to identify and move few functionality to phase 2
</commit_message>
<xml_diff>
--- a/Documents/RequirementDocuments/VolunteerRideRequirements.docx
+++ b/Documents/RequirementDocuments/VolunteerRideRequirements.docx
@@ -444,6 +444,208 @@
         <w:rPr>
           <w:rtl w:val="0"/>
         </w:rPr>
+        <w:t xml:space="preserve">In the event no volunteer acknowledges the user’s request for certain amount of response time, user will get notification that no volunteers currently available to give rides. </w:t>
+      </w:r>
+    </w:p>
+    <w:p>
+      <w:pPr>
+        <w:numPr>
+          <w:ilvl w:val="2"/>
+          <w:numId w:val="1"/>
+        </w:numPr>
+        <w:ind w:left="2160" w:hanging="360"/>
+        <w:contextualSpacing w:val="1"/>
+        <w:rPr>
+          <w:u w:val="none"/>
+        </w:rPr>
+      </w:pPr>
+      <w:r>
+        <w:rPr>
+          <w:rtl w:val="0"/>
+        </w:rPr>
+        <w:t xml:space="preserve">Ability for Volunteers and Ride Requesters to cancel the request.</w:t>
+      </w:r>
+    </w:p>
+    <w:p>
+      <w:pPr>
+        <w:numPr>
+          <w:ilvl w:val="2"/>
+          <w:numId w:val="1"/>
+        </w:numPr>
+        <w:ind w:left="2160" w:hanging="360"/>
+        <w:contextualSpacing w:val="1"/>
+        <w:rPr>
+          <w:u w:val="none"/>
+        </w:rPr>
+      </w:pPr>
+      <w:r>
+        <w:rPr>
+          <w:rtl w:val="0"/>
+        </w:rPr>
+        <w:t xml:space="preserve">Ability for Ride Seekers to schedule future rides. Rides cannot be scheduled for more than 1 day in advance.</w:t>
+      </w:r>
+    </w:p>
+    <w:p>
+      <w:pPr>
+        <w:numPr>
+          <w:ilvl w:val="2"/>
+          <w:numId w:val="1"/>
+        </w:numPr>
+        <w:ind w:left="2160" w:hanging="360"/>
+        <w:contextualSpacing w:val="1"/>
+        <w:rPr>
+          <w:u w:val="none"/>
+        </w:rPr>
+      </w:pPr>
+      <w:r>
+        <w:rPr>
+          <w:rtl w:val="0"/>
+        </w:rPr>
+        <w:t xml:space="preserve">Ability for app to scale across different locations.</w:t>
+      </w:r>
+    </w:p>
+    <w:p>
+      <w:pPr>
+        <w:numPr>
+          <w:ilvl w:val="2"/>
+          <w:numId w:val="1"/>
+        </w:numPr>
+        <w:ind w:left="2160" w:hanging="360"/>
+        <w:contextualSpacing w:val="1"/>
+        <w:rPr>
+          <w:u w:val="none"/>
+        </w:rPr>
+      </w:pPr>
+      <w:r>
+        <w:rPr>
+          <w:rtl w:val="0"/>
+        </w:rPr>
+        <w:t xml:space="preserve">Volunteer belonging to a specific location should not see ride requests from users belonging to different location.</w:t>
+      </w:r>
+    </w:p>
+    <w:p>
+      <w:pPr>
+        <w:contextualSpacing w:val="0"/>
+      </w:pPr>
+      <w:r>
+        <w:rPr>
+          <w:rtl w:val="0"/>
+        </w:rPr>
+      </w:r>
+    </w:p>
+    <w:p>
+      <w:pPr>
+        <w:numPr>
+          <w:ilvl w:val="1"/>
+          <w:numId w:val="1"/>
+        </w:numPr>
+        <w:ind w:left="1440" w:hanging="360"/>
+        <w:contextualSpacing w:val="1"/>
+        <w:rPr>
+          <w:u w:val="none"/>
+        </w:rPr>
+      </w:pPr>
+      <w:r>
+        <w:rPr>
+          <w:b w:val="1"/>
+          <w:rtl w:val="0"/>
+        </w:rPr>
+        <w:t xml:space="preserve">Phase II:</w:t>
+      </w:r>
+      <w:r>
+        <w:rPr>
+          <w:rtl w:val="0"/>
+        </w:rPr>
+        <w:t xml:space="preserve"> </w:t>
+      </w:r>
+    </w:p>
+    <w:p>
+      <w:pPr>
+        <w:numPr>
+          <w:ilvl w:val="2"/>
+          <w:numId w:val="1"/>
+        </w:numPr>
+        <w:ind w:left="2160" w:hanging="360"/>
+        <w:contextualSpacing w:val="1"/>
+        <w:rPr/>
+      </w:pPr>
+      <w:r>
+        <w:rPr>
+          <w:rtl w:val="0"/>
+        </w:rPr>
+        <w:t xml:space="preserve">Ability to pick multiple people at same time.</w:t>
+      </w:r>
+    </w:p>
+    <w:p>
+      <w:pPr>
+        <w:numPr>
+          <w:ilvl w:val="2"/>
+          <w:numId w:val="1"/>
+        </w:numPr>
+        <w:ind w:left="2160" w:hanging="360"/>
+        <w:contextualSpacing w:val="1"/>
+        <w:rPr/>
+      </w:pPr>
+      <w:r>
+        <w:rPr>
+          <w:rtl w:val="0"/>
+        </w:rPr>
+        <w:t xml:space="preserve">The web app can have an interface wherein Volunteers will have access to the list of users to which ride is currently provided.</w:t>
+      </w:r>
+      <w:r>
+        <w:rPr>
+          <w:rtl w:val="0"/>
+        </w:rPr>
+      </w:r>
+    </w:p>
+    <w:p>
+      <w:pPr>
+        <w:numPr>
+          <w:ilvl w:val="2"/>
+          <w:numId w:val="1"/>
+        </w:numPr>
+        <w:ind w:left="2160" w:hanging="360"/>
+        <w:contextualSpacing w:val="1"/>
+        <w:rPr/>
+      </w:pPr>
+      <w:r>
+        <w:rPr>
+          <w:rtl w:val="0"/>
+        </w:rPr>
+        <w:t xml:space="preserve">Ability of admin to configure Destination locations.</w:t>
+      </w:r>
+    </w:p>
+    <w:p>
+      <w:pPr>
+        <w:numPr>
+          <w:ilvl w:val="2"/>
+          <w:numId w:val="1"/>
+        </w:numPr>
+        <w:ind w:left="2160" w:hanging="360"/>
+        <w:contextualSpacing w:val="1"/>
+        <w:rPr/>
+      </w:pPr>
+      <w:r>
+        <w:rPr>
+          <w:rtl w:val="0"/>
+        </w:rPr>
+        <w:t xml:space="preserve">Ability of admin to configure Source locations.</w:t>
+      </w:r>
+    </w:p>
+    <w:p>
+      <w:pPr>
+        <w:numPr>
+          <w:ilvl w:val="2"/>
+          <w:numId w:val="1"/>
+        </w:numPr>
+        <w:ind w:left="2160" w:hanging="360"/>
+        <w:contextualSpacing w:val="1"/>
+        <w:rPr/>
+      </w:pPr>
+      <w:r>
+        <w:rPr>
+          <w:rtl w:val="0"/>
+        </w:rPr>
         <w:t xml:space="preserve">In the event that no Volunteer is available to give rides, the user should be able to get a list of transportation options he can use to get to his destination. For example, list of Cab drivers information, or Bus information. </w:t>
       </w:r>
     </w:p>
@@ -456,183 +658,14 @@
         <w:ind w:left="2160" w:hanging="360"/>
         <w:contextualSpacing w:val="1"/>
         <w:rPr>
-          <w:u w:val="none"/>
-        </w:rPr>
-      </w:pPr>
-      <w:r>
-        <w:rPr>
-          <w:rtl w:val="0"/>
-        </w:rPr>
-        <w:t xml:space="preserve">In the event no volunteer acknowledges the user’s request for certain amount of response time, user will get notification that no volunteers currently available to give rides and they can choose to get the list of other transportation options from the app. </w:t>
-      </w:r>
-    </w:p>
-    <w:p>
-      <w:pPr>
-        <w:numPr>
-          <w:ilvl w:val="2"/>
-          <w:numId w:val="1"/>
-        </w:numPr>
-        <w:ind w:left="2160" w:hanging="360"/>
-        <w:contextualSpacing w:val="1"/>
-        <w:rPr>
-          <w:u w:val="none"/>
-        </w:rPr>
-      </w:pPr>
-      <w:r>
-        <w:rPr>
-          <w:rtl w:val="0"/>
-        </w:rPr>
-        <w:t xml:space="preserve">Ability for Volunteers and Ride Requesters to cancel the request.</w:t>
-      </w:r>
-    </w:p>
-    <w:p>
-      <w:pPr>
-        <w:numPr>
-          <w:ilvl w:val="2"/>
-          <w:numId w:val="1"/>
-        </w:numPr>
-        <w:ind w:left="2160" w:hanging="360"/>
-        <w:contextualSpacing w:val="1"/>
-        <w:rPr>
-          <w:u w:val="none"/>
-        </w:rPr>
-      </w:pPr>
-      <w:r>
-        <w:rPr>
-          <w:rtl w:val="0"/>
-        </w:rPr>
-        <w:t xml:space="preserve">Ability for Ride Seekers to schedule future rides. Rides cannot be scheduled for more than 1 day in advance.</w:t>
-      </w:r>
-    </w:p>
-    <w:p>
-      <w:pPr>
-        <w:numPr>
-          <w:ilvl w:val="2"/>
-          <w:numId w:val="1"/>
-        </w:numPr>
-        <w:ind w:left="2160" w:hanging="360"/>
-        <w:contextualSpacing w:val="1"/>
-        <w:rPr>
-          <w:u w:val="none"/>
-        </w:rPr>
-      </w:pPr>
-      <w:r>
-        <w:rPr>
-          <w:rtl w:val="0"/>
-        </w:rPr>
-        <w:t xml:space="preserve">Ability for app to scale across different locations.</w:t>
-      </w:r>
-    </w:p>
-    <w:p>
-      <w:pPr>
-        <w:numPr>
-          <w:ilvl w:val="2"/>
-          <w:numId w:val="1"/>
-        </w:numPr>
-        <w:ind w:left="2160" w:hanging="360"/>
-        <w:contextualSpacing w:val="1"/>
-        <w:rPr>
-          <w:u w:val="none"/>
-        </w:rPr>
-      </w:pPr>
-      <w:r>
-        <w:rPr>
-          <w:rtl w:val="0"/>
-        </w:rPr>
-        <w:t xml:space="preserve">Volunteer belonging to a specific location should not see ride requests from users belonging to different location.</w:t>
-      </w:r>
-    </w:p>
-    <w:p>
-      <w:pPr>
-        <w:numPr>
-          <w:ilvl w:val="2"/>
-          <w:numId w:val="1"/>
-        </w:numPr>
-        <w:ind w:left="2160" w:hanging="360"/>
-        <w:contextualSpacing w:val="1"/>
-        <w:rPr>
-          <w:u w:val="none"/>
-        </w:rPr>
-      </w:pPr>
-      <w:r>
-        <w:rPr>
-          <w:rtl w:val="0"/>
-        </w:rPr>
-        <w:t xml:space="preserve">Ability to configure Destination locations.</w:t>
-      </w:r>
-    </w:p>
-    <w:p>
-      <w:pPr>
-        <w:numPr>
-          <w:ilvl w:val="2"/>
-          <w:numId w:val="1"/>
-        </w:numPr>
-        <w:ind w:left="2160" w:hanging="360"/>
-        <w:contextualSpacing w:val="1"/>
-        <w:rPr>
-          <w:u w:val="none"/>
-        </w:rPr>
-      </w:pPr>
-      <w:r>
-        <w:rPr>
-          <w:rtl w:val="0"/>
-        </w:rPr>
-        <w:t xml:space="preserve">Ability to configure Source locations.</w:t>
-      </w:r>
-    </w:p>
-    <w:p>
-      <w:pPr>
-        <w:numPr>
-          <w:ilvl w:val="2"/>
-          <w:numId w:val="1"/>
-        </w:numPr>
-        <w:ind w:left="2160" w:hanging="360"/>
-        <w:contextualSpacing w:val="1"/>
-        <w:rPr>
-          <w:u w:val="none"/>
-        </w:rPr>
-      </w:pPr>
-      <w:r>
-        <w:rPr>
-          <w:rtl w:val="0"/>
-        </w:rPr>
-        <w:t xml:space="preserve">Ability to pick multiple people at same time.</w:t>
-      </w:r>
-    </w:p>
-    <w:p>
-      <w:pPr>
-        <w:contextualSpacing w:val="0"/>
-      </w:pPr>
-      <w:r>
-        <w:rPr>
-          <w:rtl w:val="0"/>
-        </w:rPr>
-      </w:r>
-    </w:p>
-    <w:p>
-      <w:pPr>
-        <w:numPr>
-          <w:ilvl w:val="1"/>
-          <w:numId w:val="1"/>
-        </w:numPr>
-        <w:ind w:left="1440" w:hanging="360"/>
-        <w:contextualSpacing w:val="1"/>
-        <w:rPr>
-          <w:u w:val="none"/>
-        </w:rPr>
-      </w:pPr>
-      <w:r>
-        <w:rPr>
           <w:b w:val="1"/>
-          <w:rtl w:val="0"/>
-        </w:rPr>
-        <w:t xml:space="preserve">Phase II:</w:t>
-      </w:r>
-      <w:r>
-        <w:rPr>
-          <w:rtl w:val="0"/>
-        </w:rPr>
-        <w:t xml:space="preserve"> </w:t>
+          <w:u w:val="none"/>
+        </w:rPr>
+      </w:pPr>
+      <w:r>
+        <w:rPr>
+          <w:rtl w:val="0"/>
+        </w:rPr>
       </w:r>
     </w:p>
     <w:p>

</xml_diff>

<commit_message>
Streamlined Phase 1 requirements
</commit_message>
<xml_diff>
--- a/Documents/RequirementDocuments/VolunteerRideRequirements.docx
+++ b/Documents/RequirementDocuments/VolunteerRideRequirements.docx
@@ -152,356 +152,505 @@
         <w:ind w:left="2160" w:hanging="360"/>
         <w:contextualSpacing w:val="1"/>
         <w:rPr>
-          <w:u w:val="none"/>
-        </w:rPr>
-      </w:pPr>
-      <w:r>
-        <w:rPr>
-          <w:rtl w:val="0"/>
-        </w:rPr>
-        <w:t xml:space="preserve">User A registers himself as Ride Seeker in the application. </w:t>
-      </w:r>
-    </w:p>
-    <w:p>
-      <w:pPr>
-        <w:numPr>
-          <w:ilvl w:val="2"/>
-          <w:numId w:val="1"/>
-        </w:numPr>
-        <w:ind w:left="2160" w:hanging="360"/>
-        <w:contextualSpacing w:val="1"/>
-        <w:rPr>
-          <w:u w:val="none"/>
-        </w:rPr>
-      </w:pPr>
-      <w:r>
-        <w:rPr>
-          <w:rtl w:val="0"/>
-        </w:rPr>
-        <w:t xml:space="preserve">While registering Ride Seeker needs to specify what location he belongs to.</w:t>
-      </w:r>
-    </w:p>
-    <w:p>
-      <w:pPr>
-        <w:numPr>
-          <w:ilvl w:val="2"/>
-          <w:numId w:val="1"/>
-        </w:numPr>
-        <w:ind w:left="2160" w:hanging="360"/>
-        <w:contextualSpacing w:val="1"/>
-        <w:rPr>
-          <w:u w:val="none"/>
-        </w:rPr>
-      </w:pPr>
-      <w:r>
-        <w:rPr>
-          <w:rtl w:val="0"/>
-        </w:rPr>
-        <w:t xml:space="preserve">When he is close to arriving to location from where he needs ride, he uses the app to indicate ride needed.</w:t>
-      </w:r>
-    </w:p>
-    <w:p>
-      <w:pPr>
-        <w:numPr>
-          <w:ilvl w:val="2"/>
-          <w:numId w:val="1"/>
-        </w:numPr>
-        <w:ind w:left="2160" w:hanging="360"/>
-        <w:contextualSpacing w:val="1"/>
-        <w:rPr>
-          <w:u w:val="none"/>
-        </w:rPr>
-      </w:pPr>
-      <w:r>
-        <w:rPr>
-          <w:rtl w:val="0"/>
-        </w:rPr>
-        <w:t xml:space="preserve">User B registers himself as a Volunteer in the application.</w:t>
-      </w:r>
-    </w:p>
-    <w:p>
-      <w:pPr>
-        <w:numPr>
-          <w:ilvl w:val="2"/>
-          <w:numId w:val="1"/>
-        </w:numPr>
-        <w:ind w:left="2160" w:hanging="360"/>
-        <w:contextualSpacing w:val="1"/>
-        <w:rPr>
-          <w:u w:val="none"/>
-        </w:rPr>
-      </w:pPr>
-      <w:r>
-        <w:rPr>
-          <w:rtl w:val="0"/>
-        </w:rPr>
-        <w:t xml:space="preserve">While registering, Volunteer needs to specify his location.</w:t>
-      </w:r>
-    </w:p>
-    <w:p>
-      <w:pPr>
-        <w:numPr>
-          <w:ilvl w:val="2"/>
-          <w:numId w:val="1"/>
-        </w:numPr>
-        <w:ind w:left="2160" w:hanging="360"/>
-        <w:contextualSpacing w:val="1"/>
-        <w:rPr>
-          <w:u w:val="none"/>
-        </w:rPr>
-      </w:pPr>
-      <w:r>
-        <w:rPr>
-          <w:rtl w:val="0"/>
-        </w:rPr>
-        <w:t xml:space="preserve">He gets a notification that his companion User A needs a ride with User A’s contact information and current location.</w:t>
-      </w:r>
-    </w:p>
-    <w:p>
-      <w:pPr>
-        <w:numPr>
-          <w:ilvl w:val="2"/>
-          <w:numId w:val="1"/>
-        </w:numPr>
-        <w:ind w:left="2160" w:hanging="360"/>
-        <w:contextualSpacing w:val="1"/>
-        <w:rPr>
-          <w:u w:val="none"/>
-        </w:rPr>
-      </w:pPr>
-      <w:r>
-        <w:rPr>
-          <w:rtl w:val="0"/>
-        </w:rPr>
-        <w:t xml:space="preserve">If he is near User A’s pick up location, he accepts User A’s request.</w:t>
-      </w:r>
-    </w:p>
-    <w:p>
-      <w:pPr>
-        <w:numPr>
-          <w:ilvl w:val="2"/>
-          <w:numId w:val="1"/>
-        </w:numPr>
-        <w:ind w:left="2160" w:hanging="360"/>
-        <w:contextualSpacing w:val="1"/>
-        <w:rPr>
-          <w:u w:val="none"/>
-        </w:rPr>
-      </w:pPr>
-      <w:r>
-        <w:rPr>
-          <w:rtl w:val="0"/>
-        </w:rPr>
-        <w:t xml:space="preserve">User A then gets the notification that User B has accepted his request.</w:t>
-      </w:r>
-    </w:p>
-    <w:p>
-      <w:pPr>
-        <w:numPr>
-          <w:ilvl w:val="2"/>
-          <w:numId w:val="1"/>
-        </w:numPr>
-        <w:ind w:left="2160" w:hanging="360"/>
-        <w:contextualSpacing w:val="1"/>
-        <w:rPr>
-          <w:u w:val="none"/>
-        </w:rPr>
-      </w:pPr>
-      <w:r>
-        <w:rPr>
-          <w:rtl w:val="0"/>
-        </w:rPr>
-        <w:t xml:space="preserve">User A gets the contact details of the volunteer coming to pick him up.</w:t>
-      </w:r>
-    </w:p>
-    <w:p>
-      <w:pPr>
-        <w:numPr>
-          <w:ilvl w:val="2"/>
-          <w:numId w:val="1"/>
-        </w:numPr>
-        <w:ind w:left="2160" w:hanging="360"/>
-        <w:contextualSpacing w:val="1"/>
-        <w:rPr>
-          <w:u w:val="none"/>
-        </w:rPr>
-      </w:pPr>
-      <w:r>
-        <w:rPr>
-          <w:rtl w:val="0"/>
-        </w:rPr>
-        <w:t xml:space="preserve">User B can specify estimated time or app can have a functionality to calculate the ETA by using both user’s current location. </w:t>
-      </w:r>
-    </w:p>
-    <w:p>
-      <w:pPr>
-        <w:numPr>
-          <w:ilvl w:val="2"/>
-          <w:numId w:val="1"/>
-        </w:numPr>
-        <w:ind w:left="2160" w:hanging="360"/>
-        <w:contextualSpacing w:val="1"/>
-        <w:rPr>
-          <w:u w:val="none"/>
-        </w:rPr>
-      </w:pPr>
-      <w:r>
-        <w:rPr>
-          <w:rtl w:val="0"/>
-        </w:rPr>
-        <w:t xml:space="preserve">App can keep updating the distance and time in a real time fashion.</w:t>
-      </w:r>
-    </w:p>
-    <w:p>
-      <w:pPr>
-        <w:numPr>
-          <w:ilvl w:val="2"/>
-          <w:numId w:val="1"/>
-        </w:numPr>
-        <w:ind w:left="2160" w:hanging="360"/>
-        <w:contextualSpacing w:val="1"/>
-        <w:rPr>
-          <w:u w:val="none"/>
-        </w:rPr>
-      </w:pPr>
-      <w:r>
-        <w:rPr>
-          <w:rtl w:val="0"/>
-        </w:rPr>
-        <w:t xml:space="preserve">Along with User B there can be other Volunteers User C, User D in the system.</w:t>
-      </w:r>
-    </w:p>
-    <w:p>
-      <w:pPr>
-        <w:numPr>
-          <w:ilvl w:val="2"/>
-          <w:numId w:val="1"/>
-        </w:numPr>
-        <w:ind w:left="2160" w:hanging="360"/>
-        <w:contextualSpacing w:val="1"/>
-        <w:rPr>
-          <w:u w:val="none"/>
-        </w:rPr>
-      </w:pPr>
-      <w:r>
-        <w:rPr>
-          <w:rtl w:val="0"/>
-        </w:rPr>
-        <w:t xml:space="preserve">The web app can have an interface wherein Volunteers will have access to the list of users needing rides, and users to which ride is currently provided.</w:t>
-      </w:r>
-    </w:p>
-    <w:p>
-      <w:pPr>
-        <w:numPr>
-          <w:ilvl w:val="2"/>
-          <w:numId w:val="1"/>
-        </w:numPr>
-        <w:ind w:left="2160" w:hanging="360"/>
-        <w:contextualSpacing w:val="1"/>
-        <w:rPr>
-          <w:u w:val="none"/>
-        </w:rPr>
-      </w:pPr>
-      <w:r>
-        <w:rPr>
-          <w:rtl w:val="0"/>
-        </w:rPr>
-        <w:t xml:space="preserve">Volunteers can accept Ride Seekers request and then that Ride Seeker will be moved to a different list (ride provided).</w:t>
-      </w:r>
-    </w:p>
-    <w:p>
-      <w:pPr>
-        <w:numPr>
-          <w:ilvl w:val="2"/>
-          <w:numId w:val="1"/>
-        </w:numPr>
-        <w:ind w:left="2160" w:hanging="360"/>
-        <w:contextualSpacing w:val="1"/>
-        <w:rPr>
-          <w:u w:val="none"/>
-        </w:rPr>
-      </w:pPr>
-      <w:r>
-        <w:rPr>
-          <w:rtl w:val="0"/>
-        </w:rPr>
-        <w:t xml:space="preserve">Once Volunteer completes giving ride to a user, he can indicate in the app that he is now available to give rides. Volunteers can have status.</w:t>
-      </w:r>
-    </w:p>
-    <w:p>
-      <w:pPr>
-        <w:numPr>
-          <w:ilvl w:val="2"/>
-          <w:numId w:val="1"/>
-        </w:numPr>
-        <w:ind w:left="2160" w:hanging="360"/>
-        <w:contextualSpacing w:val="1"/>
-        <w:rPr>
-          <w:u w:val="none"/>
-        </w:rPr>
-      </w:pPr>
-      <w:r>
-        <w:rPr>
-          <w:rtl w:val="0"/>
-        </w:rPr>
-        <w:t xml:space="preserve">In the event no volunteer acknowledges the user’s request for certain amount of response time, user will get notification that no volunteers currently available to give rides. </w:t>
-      </w:r>
-    </w:p>
-    <w:p>
-      <w:pPr>
-        <w:numPr>
-          <w:ilvl w:val="2"/>
-          <w:numId w:val="1"/>
-        </w:numPr>
-        <w:ind w:left="2160" w:hanging="360"/>
-        <w:contextualSpacing w:val="1"/>
-        <w:rPr>
-          <w:u w:val="none"/>
-        </w:rPr>
-      </w:pPr>
-      <w:r>
-        <w:rPr>
-          <w:rtl w:val="0"/>
-        </w:rPr>
-        <w:t xml:space="preserve">Ability for Volunteers and Ride Requesters to cancel the request.</w:t>
-      </w:r>
-    </w:p>
-    <w:p>
-      <w:pPr>
-        <w:numPr>
-          <w:ilvl w:val="2"/>
-          <w:numId w:val="1"/>
-        </w:numPr>
-        <w:ind w:left="2160" w:hanging="360"/>
-        <w:contextualSpacing w:val="1"/>
-        <w:rPr>
-          <w:u w:val="none"/>
-        </w:rPr>
-      </w:pPr>
-      <w:r>
-        <w:rPr>
-          <w:rtl w:val="0"/>
-        </w:rPr>
-        <w:t xml:space="preserve">Ability for Ride Seekers to schedule future rides. Rides cannot be scheduled for more than 1 day in advance.</w:t>
-      </w:r>
-    </w:p>
-    <w:p>
-      <w:pPr>
-        <w:numPr>
-          <w:ilvl w:val="2"/>
-          <w:numId w:val="1"/>
-        </w:numPr>
-        <w:ind w:left="2160" w:hanging="360"/>
-        <w:contextualSpacing w:val="1"/>
-        <w:rPr>
-          <w:u w:val="none"/>
-        </w:rPr>
-      </w:pPr>
-      <w:r>
-        <w:rPr>
-          <w:rtl w:val="0"/>
-        </w:rPr>
-        <w:t xml:space="preserve">Ability for app to scale across different locations.</w:t>
+          <w:b w:val="1"/>
+        </w:rPr>
+      </w:pPr>
+      <w:r>
+        <w:rPr>
+          <w:b w:val="1"/>
+          <w:rtl w:val="0"/>
+        </w:rPr>
+        <w:t xml:space="preserve">Registration</w:t>
+      </w:r>
+    </w:p>
+    <w:p>
+      <w:pPr>
+        <w:numPr>
+          <w:ilvl w:val="3"/>
+          <w:numId w:val="1"/>
+        </w:numPr>
+        <w:ind w:left="2880" w:hanging="360"/>
+        <w:contextualSpacing w:val="1"/>
+        <w:rPr/>
+      </w:pPr>
+      <w:r>
+        <w:rPr>
+          <w:rtl w:val="0"/>
+        </w:rPr>
+        <w:t xml:space="preserve">User has the ability to register as a Ride Seeker</w:t>
+      </w:r>
+    </w:p>
+    <w:p>
+      <w:pPr>
+        <w:numPr>
+          <w:ilvl w:val="4"/>
+          <w:numId w:val="1"/>
+        </w:numPr>
+        <w:ind w:left="3600" w:hanging="360"/>
+        <w:contextualSpacing w:val="1"/>
+        <w:rPr>
+          <w:u w:val="none"/>
+        </w:rPr>
+      </w:pPr>
+      <w:r>
+        <w:rPr>
+          <w:rtl w:val="0"/>
+        </w:rPr>
+        <w:t xml:space="preserve">At the time of registration, Ride Seeker can specify details about himself, Mosque he belongs to.</w:t>
+      </w:r>
+    </w:p>
+    <w:p>
+      <w:pPr>
+        <w:numPr>
+          <w:ilvl w:val="3"/>
+          <w:numId w:val="1"/>
+        </w:numPr>
+        <w:ind w:left="2880" w:hanging="360"/>
+        <w:contextualSpacing w:val="1"/>
+        <w:rPr>
+          <w:u w:val="none"/>
+        </w:rPr>
+      </w:pPr>
+      <w:r>
+        <w:rPr>
+          <w:rtl w:val="0"/>
+        </w:rPr>
+        <w:t xml:space="preserve">User has the ability to register as a Volunteer</w:t>
+      </w:r>
+    </w:p>
+    <w:p>
+      <w:pPr>
+        <w:numPr>
+          <w:ilvl w:val="4"/>
+          <w:numId w:val="1"/>
+        </w:numPr>
+        <w:ind w:left="3600" w:hanging="360"/>
+        <w:contextualSpacing w:val="1"/>
+        <w:rPr>
+          <w:u w:val="none"/>
+        </w:rPr>
+      </w:pPr>
+      <w:r>
+        <w:rPr>
+          <w:rtl w:val="0"/>
+        </w:rPr>
+        <w:t xml:space="preserve">At the time of registration, Volunteer can specify details about himself, his car, total occupancy, Mosque he belongs to.</w:t>
+      </w:r>
+    </w:p>
+    <w:p>
+      <w:pPr>
+        <w:numPr>
+          <w:ilvl w:val="2"/>
+          <w:numId w:val="1"/>
+        </w:numPr>
+        <w:ind w:left="2160" w:hanging="360"/>
+        <w:contextualSpacing w:val="1"/>
+        <w:rPr>
+          <w:u w:val="none"/>
+        </w:rPr>
+      </w:pPr>
+      <w:r>
+        <w:rPr>
+          <w:rtl w:val="0"/>
+        </w:rPr>
+        <w:t xml:space="preserve">Ability to login to the app.</w:t>
+      </w:r>
+    </w:p>
+    <w:p>
+      <w:pPr>
+        <w:numPr>
+          <w:ilvl w:val="2"/>
+          <w:numId w:val="1"/>
+        </w:numPr>
+        <w:ind w:left="2160" w:hanging="360"/>
+        <w:contextualSpacing w:val="1"/>
+        <w:rPr>
+          <w:u w:val="none"/>
+        </w:rPr>
+      </w:pPr>
+      <w:r>
+        <w:rPr>
+          <w:rtl w:val="0"/>
+        </w:rPr>
+        <w:t xml:space="preserve">Ride Seeker can request a Ride. </w:t>
+      </w:r>
+    </w:p>
+    <w:p>
+      <w:pPr>
+        <w:numPr>
+          <w:ilvl w:val="2"/>
+          <w:numId w:val="1"/>
+        </w:numPr>
+        <w:ind w:left="2160" w:hanging="360"/>
+        <w:contextualSpacing w:val="1"/>
+        <w:rPr>
+          <w:u w:val="none"/>
+        </w:rPr>
+      </w:pPr>
+      <w:r>
+        <w:rPr>
+          <w:rtl w:val="0"/>
+        </w:rPr>
+        <w:t xml:space="preserve">He needs to specify the details about the ride like time when it is needed, source location and destination location. All these fields can be a pick list to enable users to pick values.</w:t>
+      </w:r>
+    </w:p>
+    <w:p>
+      <w:pPr>
+        <w:numPr>
+          <w:ilvl w:val="2"/>
+          <w:numId w:val="1"/>
+        </w:numPr>
+        <w:ind w:left="2160" w:hanging="360"/>
+        <w:contextualSpacing w:val="1"/>
+        <w:rPr>
+          <w:u w:val="none"/>
+        </w:rPr>
+      </w:pPr>
+      <w:r>
+        <w:rPr>
+          <w:rtl w:val="0"/>
+        </w:rPr>
+        <w:t xml:space="preserve">Some default source and destination locations will be seeded in the system.</w:t>
+      </w:r>
+    </w:p>
+    <w:p>
+      <w:pPr>
+        <w:numPr>
+          <w:ilvl w:val="2"/>
+          <w:numId w:val="1"/>
+        </w:numPr>
+        <w:ind w:left="2160" w:hanging="360"/>
+        <w:contextualSpacing w:val="1"/>
+        <w:rPr>
+          <w:u w:val="none"/>
+        </w:rPr>
+      </w:pPr>
+      <w:r>
+        <w:rPr>
+          <w:rtl w:val="0"/>
+        </w:rPr>
+        <w:t xml:space="preserve">At this point, the status of the ride will be “ ride requested”.</w:t>
+      </w:r>
+    </w:p>
+    <w:p>
+      <w:pPr>
+        <w:numPr>
+          <w:ilvl w:val="2"/>
+          <w:numId w:val="1"/>
+        </w:numPr>
+        <w:ind w:left="2160" w:hanging="360"/>
+        <w:contextualSpacing w:val="1"/>
+        <w:rPr>
+          <w:u w:val="none"/>
+        </w:rPr>
+      </w:pPr>
+      <w:r>
+        <w:rPr>
+          <w:rtl w:val="0"/>
+        </w:rPr>
+        <w:t xml:space="preserve">An email notification will be send to all the available volunteers when Ride Seeker requests a ride.</w:t>
+      </w:r>
+    </w:p>
+    <w:p>
+      <w:pPr>
+        <w:numPr>
+          <w:ilvl w:val="2"/>
+          <w:numId w:val="1"/>
+        </w:numPr>
+        <w:ind w:left="2160" w:hanging="360"/>
+        <w:contextualSpacing w:val="1"/>
+        <w:rPr>
+          <w:u w:val="none"/>
+        </w:rPr>
+      </w:pPr>
+      <w:r>
+        <w:rPr>
+          <w:rtl w:val="0"/>
+        </w:rPr>
+        <w:t xml:space="preserve">Volunteers can view the list of Ride seekers from the app.</w:t>
+      </w:r>
+    </w:p>
+    <w:p>
+      <w:pPr>
+        <w:numPr>
+          <w:ilvl w:val="2"/>
+          <w:numId w:val="1"/>
+        </w:numPr>
+        <w:ind w:left="2160" w:hanging="360"/>
+        <w:contextualSpacing w:val="1"/>
+        <w:rPr>
+          <w:u w:val="none"/>
+        </w:rPr>
+      </w:pPr>
+      <w:r>
+        <w:rPr>
+          <w:rtl w:val="0"/>
+        </w:rPr>
+        <w:t xml:space="preserve">They can accept the request of a Ride Seeker. Volunteer needs to specify the ETA for pick up. </w:t>
+      </w:r>
+    </w:p>
+    <w:p>
+      <w:pPr>
+        <w:numPr>
+          <w:ilvl w:val="2"/>
+          <w:numId w:val="1"/>
+        </w:numPr>
+        <w:ind w:left="2160" w:hanging="360"/>
+        <w:contextualSpacing w:val="1"/>
+        <w:rPr>
+          <w:u w:val="none"/>
+        </w:rPr>
+      </w:pPr>
+      <w:r>
+        <w:rPr>
+          <w:rtl w:val="0"/>
+        </w:rPr>
+        <w:t xml:space="preserve">At this point, the status of the ride will be “ ride request accepted”.</w:t>
+      </w:r>
+    </w:p>
+    <w:p>
+      <w:pPr>
+        <w:numPr>
+          <w:ilvl w:val="2"/>
+          <w:numId w:val="1"/>
+        </w:numPr>
+        <w:ind w:left="2160" w:hanging="360"/>
+        <w:contextualSpacing w:val="1"/>
+        <w:rPr>
+          <w:u w:val="none"/>
+        </w:rPr>
+      </w:pPr>
+      <w:r>
+        <w:rPr>
+          <w:rtl w:val="0"/>
+        </w:rPr>
+        <w:t xml:space="preserve">Once volunteer accepts the ride request, the ride seeker will get an email notification that his ride request has been accepted.</w:t>
+      </w:r>
+    </w:p>
+    <w:p>
+      <w:pPr>
+        <w:numPr>
+          <w:ilvl w:val="2"/>
+          <w:numId w:val="1"/>
+        </w:numPr>
+        <w:ind w:left="2160" w:hanging="360"/>
+        <w:contextualSpacing w:val="1"/>
+        <w:rPr>
+          <w:u w:val="none"/>
+        </w:rPr>
+      </w:pPr>
+      <w:r>
+        <w:rPr>
+          <w:rtl w:val="0"/>
+        </w:rPr>
+        <w:t xml:space="preserve">The Ride seeker needs to acknowledge the ride request acceptance at which time the ride will be set for the ride seeker.</w:t>
+      </w:r>
+    </w:p>
+    <w:p>
+      <w:pPr>
+        <w:numPr>
+          <w:ilvl w:val="2"/>
+          <w:numId w:val="1"/>
+        </w:numPr>
+        <w:ind w:left="2160" w:hanging="360"/>
+        <w:contextualSpacing w:val="1"/>
+        <w:rPr/>
+      </w:pPr>
+      <w:r>
+        <w:rPr>
+          <w:rtl w:val="0"/>
+        </w:rPr>
+        <w:t xml:space="preserve">At this point, the status of the ride will be “ ride approved”</w:t>
+      </w:r>
+    </w:p>
+    <w:p>
+      <w:pPr>
+        <w:numPr>
+          <w:ilvl w:val="2"/>
+          <w:numId w:val="1"/>
+        </w:numPr>
+        <w:ind w:left="2160" w:hanging="360"/>
+        <w:contextualSpacing w:val="1"/>
+        <w:rPr>
+          <w:u w:val="none"/>
+        </w:rPr>
+      </w:pPr>
+      <w:r>
+        <w:rPr>
+          <w:rtl w:val="0"/>
+        </w:rPr>
+        <w:t xml:space="preserve">Once the ride is set, the availability status of the specific volunteer will change to busy state.</w:t>
+      </w:r>
+    </w:p>
+    <w:p>
+      <w:pPr>
+        <w:numPr>
+          <w:ilvl w:val="2"/>
+          <w:numId w:val="1"/>
+        </w:numPr>
+        <w:ind w:left="2160" w:hanging="360"/>
+        <w:contextualSpacing w:val="1"/>
+        <w:rPr>
+          <w:u w:val="none"/>
+        </w:rPr>
+      </w:pPr>
+      <w:r>
+        <w:rPr>
+          <w:rtl w:val="0"/>
+        </w:rPr>
+        <w:t xml:space="preserve">At this point, ride seeker can see the details of the ride as well as details of the volunteer coming to pick him up.</w:t>
+      </w:r>
+    </w:p>
+    <w:p>
+      <w:pPr>
+        <w:numPr>
+          <w:ilvl w:val="2"/>
+          <w:numId w:val="1"/>
+        </w:numPr>
+        <w:ind w:left="2160" w:hanging="360"/>
+        <w:contextualSpacing w:val="1"/>
+        <w:rPr>
+          <w:u w:val="none"/>
+        </w:rPr>
+      </w:pPr>
+      <w:r>
+        <w:rPr>
+          <w:rtl w:val="0"/>
+        </w:rPr>
+        <w:t xml:space="preserve">The Ride seeker will need to wait for a volunteer to accept his ride request. He will be able to see the ride state on the app.</w:t>
+      </w:r>
+    </w:p>
+    <w:p>
+      <w:pPr>
+        <w:numPr>
+          <w:ilvl w:val="2"/>
+          <w:numId w:val="1"/>
+        </w:numPr>
+        <w:ind w:left="2160" w:hanging="360"/>
+        <w:contextualSpacing w:val="1"/>
+        <w:rPr>
+          <w:u w:val="none"/>
+        </w:rPr>
+      </w:pPr>
+      <w:r>
+        <w:rPr>
+          <w:rtl w:val="0"/>
+        </w:rPr>
+        <w:t xml:space="preserve">Once the ride is complete, system can change the state of volunteer to “available”. </w:t>
+      </w:r>
+    </w:p>
+    <w:p>
+      <w:pPr>
+        <w:numPr>
+          <w:ilvl w:val="2"/>
+          <w:numId w:val="1"/>
+        </w:numPr>
+        <w:ind w:left="2160" w:hanging="360"/>
+        <w:contextualSpacing w:val="1"/>
+        <w:rPr>
+          <w:u w:val="none"/>
+        </w:rPr>
+      </w:pPr>
+      <w:r>
+        <w:rPr>
+          <w:rtl w:val="0"/>
+        </w:rPr>
+        <w:t xml:space="preserve">Also system will change the state of ride to “ride completed.”</w:t>
+      </w:r>
+    </w:p>
+    <w:p>
+      <w:pPr>
+        <w:numPr>
+          <w:ilvl w:val="2"/>
+          <w:numId w:val="1"/>
+        </w:numPr>
+        <w:ind w:left="2160" w:hanging="360"/>
+        <w:contextualSpacing w:val="1"/>
+        <w:rPr>
+          <w:u w:val="none"/>
+        </w:rPr>
+      </w:pPr>
+      <w:r>
+        <w:rPr>
+          <w:rtl w:val="0"/>
+        </w:rPr>
+        <w:t xml:space="preserve">At any point, both the volunteer and Ride Seeker can cancel the ride.</w:t>
+      </w:r>
+    </w:p>
+    <w:p>
+      <w:pPr>
+        <w:numPr>
+          <w:ilvl w:val="2"/>
+          <w:numId w:val="1"/>
+        </w:numPr>
+        <w:ind w:left="2160" w:hanging="360"/>
+        <w:contextualSpacing w:val="1"/>
+        <w:rPr>
+          <w:u w:val="none"/>
+        </w:rPr>
+      </w:pPr>
+      <w:r>
+        <w:rPr>
+          <w:rtl w:val="0"/>
+        </w:rPr>
+        <w:t xml:space="preserve">At this point, email notification should be send to other party that the ride has been cancelled, along with a short reason.</w:t>
+      </w:r>
+    </w:p>
+    <w:p>
+      <w:pPr>
+        <w:numPr>
+          <w:ilvl w:val="2"/>
+          <w:numId w:val="1"/>
+        </w:numPr>
+        <w:ind w:left="2160" w:hanging="360"/>
+        <w:contextualSpacing w:val="1"/>
+        <w:rPr>
+          <w:u w:val="none"/>
+        </w:rPr>
+      </w:pPr>
+      <w:r>
+        <w:rPr>
+          <w:rtl w:val="0"/>
+        </w:rPr>
+        <w:t xml:space="preserve">The system will change the state of the ride to “ride cancelled”.</w:t>
+      </w:r>
+    </w:p>
+    <w:p>
+      <w:pPr>
+        <w:numPr>
+          <w:ilvl w:val="2"/>
+          <w:numId w:val="1"/>
+        </w:numPr>
+        <w:ind w:left="2160" w:hanging="360"/>
+        <w:contextualSpacing w:val="1"/>
+        <w:rPr>
+          <w:u w:val="none"/>
+        </w:rPr>
+      </w:pPr>
+      <w:r>
+        <w:rPr>
+          <w:rtl w:val="0"/>
+        </w:rPr>
+        <w:t xml:space="preserve">In the event of ride cancellation, system will change his state from “busy” to “available”.</w:t>
+      </w:r>
+    </w:p>
+    <w:p>
+      <w:pPr>
+        <w:numPr>
+          <w:ilvl w:val="2"/>
+          <w:numId w:val="1"/>
+        </w:numPr>
+        <w:ind w:left="2160" w:hanging="360"/>
+        <w:contextualSpacing w:val="1"/>
+        <w:rPr>
+          <w:u w:val="none"/>
+        </w:rPr>
+      </w:pPr>
+      <w:r>
+        <w:rPr>
+          <w:rtl w:val="0"/>
+        </w:rPr>
+        <w:t xml:space="preserve">Ability for app to scale across different Mosque locations.</w:t>
       </w:r>
     </w:p>
     <w:p>
@@ -525,16 +674,6 @@
     </w:p>
     <w:p>
       <w:pPr>
-        <w:contextualSpacing w:val="0"/>
-      </w:pPr>
-      <w:r>
-        <w:rPr>
-          <w:rtl w:val="0"/>
-        </w:rPr>
-      </w:r>
-    </w:p>
-    <w:p>
-      <w:pPr>
         <w:numPr>
           <w:ilvl w:val="1"/>
           <w:numId w:val="1"/>
@@ -573,6 +712,81 @@
         <w:rPr>
           <w:rtl w:val="0"/>
         </w:rPr>
+        <w:t xml:space="preserve">View list of available volunteers.</w:t>
+      </w:r>
+    </w:p>
+    <w:p>
+      <w:pPr>
+        <w:numPr>
+          <w:ilvl w:val="2"/>
+          <w:numId w:val="1"/>
+        </w:numPr>
+        <w:ind w:left="2160" w:hanging="360"/>
+        <w:contextualSpacing w:val="1"/>
+        <w:rPr>
+          <w:u w:val="none"/>
+        </w:rPr>
+      </w:pPr>
+      <w:r>
+        <w:rPr>
+          <w:rtl w:val="0"/>
+        </w:rPr>
+        <w:t xml:space="preserve">Volunteers can view list of users to whom ride is currently being provided.</w:t>
+      </w:r>
+    </w:p>
+    <w:p>
+      <w:pPr>
+        <w:numPr>
+          <w:ilvl w:val="2"/>
+          <w:numId w:val="1"/>
+        </w:numPr>
+        <w:ind w:left="2160" w:hanging="360"/>
+        <w:contextualSpacing w:val="1"/>
+        <w:rPr/>
+      </w:pPr>
+      <w:r>
+        <w:rPr>
+          <w:rtl w:val="0"/>
+        </w:rPr>
+        <w:t xml:space="preserve">Receive no Volunteer available Notification. Ride seeker can specify wait time for getting rides. Once the wait time is over, and the ride request is not responded, the ride state changes from “ride requested” to “ride not available”. At this point, user can make his own arrangements or request for ride once again. </w:t>
+      </w:r>
+      <w:r>
+        <w:rPr>
+          <w:rtl w:val="0"/>
+        </w:rPr>
+      </w:r>
+    </w:p>
+    <w:p>
+      <w:pPr>
+        <w:numPr>
+          <w:ilvl w:val="2"/>
+          <w:numId w:val="1"/>
+        </w:numPr>
+        <w:ind w:left="2160" w:hanging="360"/>
+        <w:contextualSpacing w:val="1"/>
+        <w:rPr/>
+      </w:pPr>
+      <w:r>
+        <w:rPr>
+          <w:rtl w:val="0"/>
+        </w:rPr>
+        <w:t xml:space="preserve">app can have a functionality to calculate the ETA by using both user’s current location. App can keep updating the distance and time in a real time fashion.</w:t>
+      </w:r>
+    </w:p>
+    <w:p>
+      <w:pPr>
+        <w:numPr>
+          <w:ilvl w:val="2"/>
+          <w:numId w:val="1"/>
+        </w:numPr>
+        <w:ind w:left="2160" w:hanging="360"/>
+        <w:contextualSpacing w:val="1"/>
+        <w:rPr/>
+      </w:pPr>
+      <w:r>
+        <w:rPr>
+          <w:rtl w:val="0"/>
+        </w:rPr>
         <w:t xml:space="preserve">Ability to pick multiple people at same time.</w:t>
       </w:r>
     </w:p>
@@ -659,24 +873,6 @@
         <w:contextualSpacing w:val="1"/>
         <w:rPr>
           <w:b w:val="1"/>
-          <w:u w:val="none"/>
-        </w:rPr>
-      </w:pPr>
-      <w:r>
-        <w:rPr>
-          <w:rtl w:val="0"/>
-        </w:rPr>
-      </w:r>
-    </w:p>
-    <w:p>
-      <w:pPr>
-        <w:numPr>
-          <w:ilvl w:val="2"/>
-          <w:numId w:val="1"/>
-        </w:numPr>
-        <w:ind w:left="2160" w:hanging="360"/>
-        <w:contextualSpacing w:val="1"/>
-        <w:rPr>
           <w:u w:val="none"/>
         </w:rPr>
       </w:pPr>

</xml_diff>

<commit_message>
Made minor changes based on August 5 discussions
</commit_message>
<xml_diff>
--- a/Documents/RequirementDocuments/VolunteerRideRequirements.docx
+++ b/Documents/RequirementDocuments/VolunteerRideRequirements.docx
@@ -310,6 +310,25 @@
         <w:rPr>
           <w:rtl w:val="0"/>
         </w:rPr>
+        <w:t xml:space="preserve">The time available for ride requests which indicate the time at which volunteers can give rides.For Ex.. 6:30, 6:45 15 min interval.</w:t>
+      </w:r>
+    </w:p>
+    <w:p>
+      <w:pPr>
+        <w:numPr>
+          <w:ilvl w:val="2"/>
+          <w:numId w:val="1"/>
+        </w:numPr>
+        <w:ind w:left="2160" w:hanging="360"/>
+        <w:contextualSpacing w:val="1"/>
+        <w:rPr>
+          <w:u w:val="none"/>
+        </w:rPr>
+      </w:pPr>
+      <w:r>
+        <w:rPr>
+          <w:rtl w:val="0"/>
+        </w:rPr>
         <w:t xml:space="preserve">Some default source and destination locations will be seeded in the system.</w:t>
       </w:r>
     </w:p>
@@ -348,7 +367,7 @@
         <w:rPr>
           <w:rtl w:val="0"/>
         </w:rPr>
-        <w:t xml:space="preserve">An email notification will be send to all the available volunteers when Ride Seeker requests a ride.</w:t>
+        <w:t xml:space="preserve">An email notification will be send to all the volunteers when Ride Seeker requests a ride.</w:t>
       </w:r>
     </w:p>
     <w:p>
@@ -386,7 +405,7 @@
         <w:rPr>
           <w:rtl w:val="0"/>
         </w:rPr>
-        <w:t xml:space="preserve">They can accept the request of a Ride Seeker. Volunteer needs to specify the ETA for pick up. </w:t>
+        <w:t xml:space="preserve">They can accept the request of a Ride Seeker.</w:t>
       </w:r>
     </w:p>
     <w:p>
@@ -479,25 +498,6 @@
         <w:rPr>
           <w:rtl w:val="0"/>
         </w:rPr>
-        <w:t xml:space="preserve">Once the ride is set, the availability status of the specific volunteer will change to busy state.</w:t>
-      </w:r>
-    </w:p>
-    <w:p>
-      <w:pPr>
-        <w:numPr>
-          <w:ilvl w:val="2"/>
-          <w:numId w:val="1"/>
-        </w:numPr>
-        <w:ind w:left="2160" w:hanging="360"/>
-        <w:contextualSpacing w:val="1"/>
-        <w:rPr>
-          <w:u w:val="none"/>
-        </w:rPr>
-      </w:pPr>
-      <w:r>
-        <w:rPr>
-          <w:rtl w:val="0"/>
-        </w:rPr>
         <w:t xml:space="preserve">At this point, ride seeker can see the details of the ride as well as details of the volunteer coming to pick him up.</w:t>
       </w:r>
     </w:p>
@@ -536,26 +536,7 @@
         <w:rPr>
           <w:rtl w:val="0"/>
         </w:rPr>
-        <w:t xml:space="preserve">Once the ride is complete, system can change the state of volunteer to “available”. </w:t>
-      </w:r>
-    </w:p>
-    <w:p>
-      <w:pPr>
-        <w:numPr>
-          <w:ilvl w:val="2"/>
-          <w:numId w:val="1"/>
-        </w:numPr>
-        <w:ind w:left="2160" w:hanging="360"/>
-        <w:contextualSpacing w:val="1"/>
-        <w:rPr>
-          <w:u w:val="none"/>
-        </w:rPr>
-      </w:pPr>
-      <w:r>
-        <w:rPr>
-          <w:rtl w:val="0"/>
-        </w:rPr>
-        <w:t xml:space="preserve">Also system will change the state of ride to “ride completed.”</w:t>
+        <w:t xml:space="preserve">In the event in which no volunteer accepts his request, ride seeker can cancel the ride and make his own arrangements. If a Volunteer accepts his request after a certain time, then upon receiving email notification from the volunteer, ride seeker can give him a courtesy call notifying him that he already arranged for his ride. In the worst case scenario, Volunteer will not be set for the ride, as he will not get notification from the Ride seeker.</w:t>
       </w:r>
     </w:p>
     <w:p>
@@ -593,45 +574,64 @@
         <w:rPr>
           <w:rtl w:val="0"/>
         </w:rPr>
-        <w:t xml:space="preserve">At this point, email notification should be send to other party that the ride has been cancelled, along with a short reason.</w:t>
-      </w:r>
-    </w:p>
-    <w:p>
-      <w:pPr>
-        <w:numPr>
-          <w:ilvl w:val="2"/>
-          <w:numId w:val="1"/>
-        </w:numPr>
-        <w:ind w:left="2160" w:hanging="360"/>
-        <w:contextualSpacing w:val="1"/>
-        <w:rPr>
-          <w:u w:val="none"/>
-        </w:rPr>
-      </w:pPr>
-      <w:r>
-        <w:rPr>
-          <w:rtl w:val="0"/>
-        </w:rPr>
-        <w:t xml:space="preserve">The system will change the state of the ride to “ride cancelled”.</w:t>
-      </w:r>
-    </w:p>
-    <w:p>
-      <w:pPr>
-        <w:numPr>
-          <w:ilvl w:val="2"/>
-          <w:numId w:val="1"/>
-        </w:numPr>
-        <w:ind w:left="2160" w:hanging="360"/>
-        <w:contextualSpacing w:val="1"/>
-        <w:rPr>
-          <w:u w:val="none"/>
-        </w:rPr>
-      </w:pPr>
-      <w:r>
-        <w:rPr>
-          <w:rtl w:val="0"/>
-        </w:rPr>
-        <w:t xml:space="preserve">In the event of ride cancellation, system will change his state from “busy” to “available”.</w:t>
+        <w:t xml:space="preserve">If Volunteer cancels the ride accepted ride, then the ride will be pushed to “ride requested” state.</w:t>
+      </w:r>
+    </w:p>
+    <w:p>
+      <w:pPr>
+        <w:numPr>
+          <w:ilvl w:val="2"/>
+          <w:numId w:val="1"/>
+        </w:numPr>
+        <w:ind w:left="2160" w:hanging="360"/>
+        <w:contextualSpacing w:val="1"/>
+        <w:rPr>
+          <w:u w:val="none"/>
+        </w:rPr>
+      </w:pPr>
+      <w:r>
+        <w:rPr>
+          <w:rtl w:val="0"/>
+        </w:rPr>
+        <w:t xml:space="preserve">An email notification will be send to Ride Seeker with the reason for ride cancellation and current ride status.</w:t>
+      </w:r>
+    </w:p>
+    <w:p>
+      <w:pPr>
+        <w:numPr>
+          <w:ilvl w:val="2"/>
+          <w:numId w:val="1"/>
+        </w:numPr>
+        <w:ind w:left="2160" w:hanging="360"/>
+        <w:contextualSpacing w:val="1"/>
+        <w:rPr>
+          <w:u w:val="none"/>
+        </w:rPr>
+      </w:pPr>
+      <w:r>
+        <w:rPr>
+          <w:rtl w:val="0"/>
+        </w:rPr>
+        <w:t xml:space="preserve">If Ride Seeker cancels the ride, the ride status will be changed to “ride cancelled” state.</w:t>
+      </w:r>
+    </w:p>
+    <w:p>
+      <w:pPr>
+        <w:numPr>
+          <w:ilvl w:val="2"/>
+          <w:numId w:val="1"/>
+        </w:numPr>
+        <w:ind w:left="2160" w:hanging="360"/>
+        <w:contextualSpacing w:val="1"/>
+        <w:rPr>
+          <w:u w:val="none"/>
+        </w:rPr>
+      </w:pPr>
+      <w:r>
+        <w:rPr>
+          <w:rtl w:val="0"/>
+        </w:rPr>
+        <w:t xml:space="preserve">At this point, email notification should be send to Volunteer that the ride has been cancelled, along with a short reason.</w:t>
       </w:r>
     </w:p>
     <w:p>
@@ -712,6 +712,25 @@
         <w:rPr>
           <w:rtl w:val="0"/>
         </w:rPr>
+        <w:t xml:space="preserve">archiving rides based on current ride states -- cron process running after every 4 hrs</w:t>
+      </w:r>
+    </w:p>
+    <w:p>
+      <w:pPr>
+        <w:numPr>
+          <w:ilvl w:val="2"/>
+          <w:numId w:val="1"/>
+        </w:numPr>
+        <w:ind w:left="2160" w:hanging="360"/>
+        <w:contextualSpacing w:val="1"/>
+        <w:rPr>
+          <w:u w:val="none"/>
+        </w:rPr>
+      </w:pPr>
+      <w:r>
+        <w:rPr>
+          <w:rtl w:val="0"/>
+        </w:rPr>
         <w:t xml:space="preserve">View list of available volunteers.</w:t>
       </w:r>
     </w:p>
@@ -787,7 +806,7 @@
         <w:rPr>
           <w:rtl w:val="0"/>
         </w:rPr>
-        <w:t xml:space="preserve">Ability to pick multiple people at same time.</w:t>
+        <w:t xml:space="preserve">Ability to pick multiple people at same time or merging ride requests.</w:t>
       </w:r>
     </w:p>
     <w:p>
@@ -1053,6 +1072,56 @@
         </w:rPr>
         <w:t xml:space="preserve">Volunteer Broadcast message for available seats based on location.</w:t>
       </w:r>
+    </w:p>
+    <w:p>
+      <w:pPr>
+        <w:numPr>
+          <w:ilvl w:val="1"/>
+          <w:numId w:val="1"/>
+        </w:numPr>
+        <w:ind w:left="1440" w:hanging="360"/>
+        <w:contextualSpacing w:val="1"/>
+        <w:rPr>
+          <w:b w:val="1"/>
+        </w:rPr>
+      </w:pPr>
+      <w:r>
+        <w:rPr>
+          <w:b w:val="1"/>
+          <w:rtl w:val="0"/>
+        </w:rPr>
+        <w:t xml:space="preserve">Phase III</w:t>
+      </w:r>
+    </w:p>
+    <w:p>
+      <w:pPr>
+        <w:numPr>
+          <w:ilvl w:val="2"/>
+          <w:numId w:val="1"/>
+        </w:numPr>
+        <w:ind w:left="2160" w:hanging="360"/>
+        <w:contextualSpacing w:val="1"/>
+        <w:rPr/>
+      </w:pPr>
+      <w:r>
+        <w:rPr>
+          <w:rtl w:val="0"/>
+        </w:rPr>
+        <w:t xml:space="preserve">audit trail of rides.</w:t>
+      </w:r>
+    </w:p>
+    <w:p>
+      <w:pPr>
+        <w:numPr>
+          <w:ilvl w:val="2"/>
+          <w:numId w:val="1"/>
+        </w:numPr>
+        <w:ind w:left="2160" w:hanging="360"/>
+        <w:contextualSpacing w:val="1"/>
+        <w:rPr>
+          <w:u w:val="none"/>
+        </w:rPr>
+      </w:pPr>
       <w:r>
         <w:rPr>
           <w:rtl w:val="0"/>

</xml_diff>